<commit_message>
Updated meeting minutes for 4-7. Updated max binary heap in jeffrey's sandbox.
</commit_message>
<xml_diff>
--- a/Documents/Meetings/4_7_2015/23_Minutes.docx
+++ b/Documents/Meetings/4_7_2015/23_Minutes.docx
@@ -381,6 +381,364 @@
           <w:szCs w:val="24"/>
         </w:rPr>
       </w:pPr>
+      <w:r>
+        <w:rPr>
+          <w:sz w:val="24"/>
+          <w:szCs w:val="24"/>
+        </w:rPr>
+        <w:t>Goals:</w:t>
+      </w:r>
+    </w:p>
+    <w:p>
+      <w:pPr>
+        <w:ind w:firstLine="720"/>
+        <w:rPr>
+          <w:sz w:val="24"/>
+          <w:szCs w:val="24"/>
+        </w:rPr>
+      </w:pPr>
+    </w:p>
+    <w:p>
+      <w:pPr>
+        <w:pStyle w:val="ListParagraph"/>
+        <w:numPr>
+          <w:ilvl w:val="0"/>
+          <w:numId w:val="2"/>
+        </w:numPr>
+        <w:rPr>
+          <w:sz w:val="24"/>
+          <w:szCs w:val="24"/>
+        </w:rPr>
+      </w:pPr>
+      <w:r>
+        <w:rPr>
+          <w:sz w:val="24"/>
+          <w:szCs w:val="24"/>
+        </w:rPr>
+        <w:t xml:space="preserve">Scheduler </w:t>
+      </w:r>
+      <w:r>
+        <w:rPr>
+          <w:sz w:val="24"/>
+          <w:szCs w:val="24"/>
+        </w:rPr>
+        <w:t>- Scott</w:t>
+      </w:r>
+    </w:p>
+    <w:p>
+      <w:pPr>
+        <w:pStyle w:val="ListParagraph"/>
+        <w:numPr>
+          <w:ilvl w:val="0"/>
+          <w:numId w:val="2"/>
+        </w:numPr>
+        <w:rPr>
+          <w:sz w:val="24"/>
+          <w:szCs w:val="24"/>
+        </w:rPr>
+      </w:pPr>
+      <w:r>
+        <w:rPr>
+          <w:sz w:val="24"/>
+          <w:szCs w:val="24"/>
+        </w:rPr>
+        <w:t>Compression –</w:t>
+      </w:r>
+      <w:r>
+        <w:rPr>
+          <w:sz w:val="24"/>
+          <w:szCs w:val="24"/>
+        </w:rPr>
+        <w:t xml:space="preserve"> Next week?</w:t>
+      </w:r>
+    </w:p>
+    <w:p>
+      <w:pPr>
+        <w:pStyle w:val="ListParagraph"/>
+        <w:numPr>
+          <w:ilvl w:val="0"/>
+          <w:numId w:val="2"/>
+        </w:numPr>
+        <w:rPr>
+          <w:sz w:val="24"/>
+          <w:szCs w:val="24"/>
+        </w:rPr>
+      </w:pPr>
+      <w:r>
+        <w:rPr>
+          <w:sz w:val="24"/>
+          <w:szCs w:val="24"/>
+        </w:rPr>
+        <w:t>Login/logout</w:t>
+      </w:r>
+      <w:r>
+        <w:rPr>
+          <w:sz w:val="24"/>
+          <w:szCs w:val="24"/>
+        </w:rPr>
+        <w:t xml:space="preserve"> – Jordan – By </w:t>
+      </w:r>
+      <w:r>
+        <w:rPr>
+          <w:sz w:val="24"/>
+          <w:szCs w:val="24"/>
+        </w:rPr>
+        <w:t>T</w:t>
+      </w:r>
+      <w:r>
+        <w:rPr>
+          <w:sz w:val="24"/>
+          <w:szCs w:val="24"/>
+        </w:rPr>
+        <w:t>hursday</w:t>
+      </w:r>
+    </w:p>
+    <w:p>
+      <w:pPr>
+        <w:pStyle w:val="ListParagraph"/>
+        <w:numPr>
+          <w:ilvl w:val="0"/>
+          <w:numId w:val="2"/>
+        </w:numPr>
+        <w:rPr>
+          <w:sz w:val="24"/>
+          <w:szCs w:val="24"/>
+        </w:rPr>
+      </w:pPr>
+      <w:r>
+        <w:rPr>
+          <w:sz w:val="24"/>
+          <w:szCs w:val="24"/>
+        </w:rPr>
+        <w:t>Encryption</w:t>
+      </w:r>
+      <w:r>
+        <w:rPr>
+          <w:sz w:val="24"/>
+          <w:szCs w:val="24"/>
+        </w:rPr>
+        <w:t xml:space="preserve"> </w:t>
+      </w:r>
+      <w:r>
+        <w:rPr>
+          <w:sz w:val="24"/>
+          <w:szCs w:val="24"/>
+        </w:rPr>
+        <w:t>–</w:t>
+      </w:r>
+      <w:r>
+        <w:rPr>
+          <w:sz w:val="24"/>
+          <w:szCs w:val="24"/>
+        </w:rPr>
+        <w:t xml:space="preserve"> </w:t>
+      </w:r>
+      <w:r>
+        <w:rPr>
+          <w:sz w:val="24"/>
+          <w:szCs w:val="24"/>
+        </w:rPr>
+        <w:t xml:space="preserve">Jordan </w:t>
+      </w:r>
+      <w:r>
+        <w:rPr>
+          <w:sz w:val="24"/>
+          <w:szCs w:val="24"/>
+        </w:rPr>
+        <w:t>– By T</w:t>
+      </w:r>
+      <w:r>
+        <w:rPr>
+          <w:sz w:val="24"/>
+          <w:szCs w:val="24"/>
+        </w:rPr>
+        <w:t>hursday</w:t>
+      </w:r>
+    </w:p>
+    <w:p>
+      <w:pPr>
+        <w:pStyle w:val="ListParagraph"/>
+        <w:numPr>
+          <w:ilvl w:val="0"/>
+          <w:numId w:val="2"/>
+        </w:numPr>
+        <w:rPr>
+          <w:sz w:val="24"/>
+          <w:szCs w:val="24"/>
+        </w:rPr>
+      </w:pPr>
+      <w:r>
+        <w:rPr>
+          <w:sz w:val="24"/>
+          <w:szCs w:val="24"/>
+        </w:rPr>
+        <w:t>Swap</w:t>
+      </w:r>
+      <w:r>
+        <w:rPr>
+          <w:sz w:val="24"/>
+          <w:szCs w:val="24"/>
+        </w:rPr>
+        <w:t xml:space="preserve"> </w:t>
+      </w:r>
+      <w:r>
+        <w:rPr>
+          <w:sz w:val="24"/>
+          <w:szCs w:val="24"/>
+        </w:rPr>
+        <w:t>–</w:t>
+      </w:r>
+    </w:p>
+    <w:p>
+      <w:pPr>
+        <w:pStyle w:val="ListParagraph"/>
+        <w:numPr>
+          <w:ilvl w:val="0"/>
+          <w:numId w:val="2"/>
+        </w:numPr>
+        <w:rPr>
+          <w:sz w:val="24"/>
+          <w:szCs w:val="24"/>
+        </w:rPr>
+      </w:pPr>
+      <w:r>
+        <w:rPr>
+          <w:sz w:val="24"/>
+          <w:szCs w:val="24"/>
+        </w:rPr>
+        <w:t>Finish output</w:t>
+      </w:r>
+      <w:r>
+        <w:rPr>
+          <w:sz w:val="24"/>
+          <w:szCs w:val="24"/>
+        </w:rPr>
+        <w:t xml:space="preserve"> - </w:t>
+      </w:r>
+    </w:p>
+    <w:p>
+      <w:pPr>
+        <w:pStyle w:val="ListParagraph"/>
+        <w:numPr>
+          <w:ilvl w:val="0"/>
+          <w:numId w:val="2"/>
+        </w:numPr>
+        <w:rPr>
+          <w:sz w:val="24"/>
+          <w:szCs w:val="24"/>
+        </w:rPr>
+      </w:pPr>
+      <w:r>
+        <w:rPr>
+          <w:sz w:val="24"/>
+          <w:szCs w:val="24"/>
+        </w:rPr>
+        <w:t>Table output – data grid view</w:t>
+      </w:r>
+    </w:p>
+    <w:p>
+      <w:pPr>
+        <w:pStyle w:val="ListParagraph"/>
+        <w:numPr>
+          <w:ilvl w:val="0"/>
+          <w:numId w:val="2"/>
+        </w:numPr>
+        <w:rPr>
+          <w:sz w:val="24"/>
+          <w:szCs w:val="24"/>
+        </w:rPr>
+      </w:pPr>
+      <w:r>
+        <w:rPr>
+          <w:sz w:val="24"/>
+          <w:szCs w:val="24"/>
+        </w:rPr>
+        <w:t>Trace to specdoc</w:t>
+      </w:r>
+    </w:p>
+    <w:p>
+      <w:pPr>
+        <w:rPr>
+          <w:sz w:val="24"/>
+          <w:szCs w:val="24"/>
+        </w:rPr>
+      </w:pPr>
+    </w:p>
+    <w:p>
+      <w:pPr>
+        <w:rPr>
+          <w:sz w:val="24"/>
+          <w:szCs w:val="24"/>
+        </w:rPr>
+      </w:pPr>
+      <w:r>
+        <w:rPr>
+          <w:sz w:val="24"/>
+          <w:szCs w:val="24"/>
+        </w:rPr>
+        <w:t>Finish integrating time constraints. Scott volunteered to do it.</w:t>
+      </w:r>
+    </w:p>
+    <w:p>
+      <w:pPr>
+        <w:rPr>
+          <w:sz w:val="24"/>
+          <w:szCs w:val="24"/>
+        </w:rPr>
+      </w:pPr>
+    </w:p>
+    <w:p>
+      <w:pPr>
+        <w:rPr>
+          <w:sz w:val="24"/>
+          <w:szCs w:val="24"/>
+        </w:rPr>
+      </w:pPr>
+      <w:r>
+        <w:rPr>
+          <w:sz w:val="24"/>
+          <w:szCs w:val="24"/>
+        </w:rPr>
+        <w:t>Testing password from the file</w:t>
+      </w:r>
+    </w:p>
+    <w:p>
+      <w:pPr>
+        <w:rPr>
+          <w:sz w:val="24"/>
+          <w:szCs w:val="24"/>
+        </w:rPr>
+      </w:pPr>
+    </w:p>
+    <w:p>
+      <w:pPr>
+        <w:rPr>
+          <w:sz w:val="24"/>
+          <w:szCs w:val="24"/>
+        </w:rPr>
+      </w:pPr>
+      <w:r>
+        <w:rPr>
+          <w:sz w:val="24"/>
+          <w:szCs w:val="24"/>
+        </w:rPr>
+        <w:t xml:space="preserve">Scott </w:t>
+      </w:r>
+    </w:p>
+    <w:p>
+      <w:pPr>
+        <w:rPr>
+          <w:sz w:val="24"/>
+          <w:szCs w:val="24"/>
+        </w:rPr>
+      </w:pPr>
+      <w:r>
+        <w:rPr>
+          <w:sz w:val="24"/>
+          <w:szCs w:val="24"/>
+        </w:rPr>
+        <w:t>Riley wants to create GUI for view enrollments file, asked jeff to populate the list.</w:t>
+      </w:r>
       <w:bookmarkStart w:id="0" w:name="_GoBack"/>
       <w:bookmarkEnd w:id="0"/>
     </w:p>
@@ -500,6 +858,92 @@
 <file path=word/numbering.xml><?xml version="1.0" encoding="utf-8"?>
 <w:numbering xmlns:wpc="http://schemas.microsoft.com/office/word/2010/wordprocessingCanvas" xmlns:mc="http://schemas.openxmlformats.org/markup-compatibility/2006" xmlns:o="urn:schemas-microsoft-com:office:office" xmlns:r="http://schemas.openxmlformats.org/officeDocument/2006/relationships" xmlns:m="http://schemas.openxmlformats.org/officeDocument/2006/math" xmlns:v="urn:schemas-microsoft-com:vml" xmlns:wp14="http://schemas.microsoft.com/office/word/2010/wordprocessingDrawing" xmlns:wp="http://schemas.openxmlformats.org/drawingml/2006/wordprocessingDrawing" xmlns:w10="urn:schemas-microsoft-com:office:word" xmlns:w="http://schemas.openxmlformats.org/wordprocessingml/2006/main" xmlns:w14="http://schemas.microsoft.com/office/word/2010/wordml" xmlns:wpg="http://schemas.microsoft.com/office/word/2010/wordprocessingGroup" xmlns:wpi="http://schemas.microsoft.com/office/word/2010/wordprocessingInk" xmlns:wne="http://schemas.microsoft.com/office/word/2006/wordml" xmlns:wps="http://schemas.microsoft.com/office/word/2010/wordprocessingShape" mc:Ignorable="w14 wp14">
   <w:abstractNum w:abstractNumId="0">
+    <w:nsid w:val="6D1A411F"/>
+    <w:multiLevelType w:val="hybridMultilevel"/>
+    <w:tmpl w:val="1C649B30"/>
+    <w:lvl w:ilvl="0" w:tplc="0409000F">
+      <w:start w:val="1"/>
+      <w:numFmt w:val="decimal"/>
+      <w:lvlText w:val="%1."/>
+      <w:lvlJc w:val="left"/>
+      <w:pPr>
+        <w:ind w:left="1440" w:hanging="360"/>
+      </w:pPr>
+    </w:lvl>
+    <w:lvl w:ilvl="1" w:tplc="04090019" w:tentative="1">
+      <w:start w:val="1"/>
+      <w:numFmt w:val="lowerLetter"/>
+      <w:lvlText w:val="%2."/>
+      <w:lvlJc w:val="left"/>
+      <w:pPr>
+        <w:ind w:left="2160" w:hanging="360"/>
+      </w:pPr>
+    </w:lvl>
+    <w:lvl w:ilvl="2" w:tplc="0409001B" w:tentative="1">
+      <w:start w:val="1"/>
+      <w:numFmt w:val="lowerRoman"/>
+      <w:lvlText w:val="%3."/>
+      <w:lvlJc w:val="right"/>
+      <w:pPr>
+        <w:ind w:left="2880" w:hanging="180"/>
+      </w:pPr>
+    </w:lvl>
+    <w:lvl w:ilvl="3" w:tplc="0409000F" w:tentative="1">
+      <w:start w:val="1"/>
+      <w:numFmt w:val="decimal"/>
+      <w:lvlText w:val="%4."/>
+      <w:lvlJc w:val="left"/>
+      <w:pPr>
+        <w:ind w:left="3600" w:hanging="360"/>
+      </w:pPr>
+    </w:lvl>
+    <w:lvl w:ilvl="4" w:tplc="04090019" w:tentative="1">
+      <w:start w:val="1"/>
+      <w:numFmt w:val="lowerLetter"/>
+      <w:lvlText w:val="%5."/>
+      <w:lvlJc w:val="left"/>
+      <w:pPr>
+        <w:ind w:left="4320" w:hanging="360"/>
+      </w:pPr>
+    </w:lvl>
+    <w:lvl w:ilvl="5" w:tplc="0409001B" w:tentative="1">
+      <w:start w:val="1"/>
+      <w:numFmt w:val="lowerRoman"/>
+      <w:lvlText w:val="%6."/>
+      <w:lvlJc w:val="right"/>
+      <w:pPr>
+        <w:ind w:left="5040" w:hanging="180"/>
+      </w:pPr>
+    </w:lvl>
+    <w:lvl w:ilvl="6" w:tplc="0409000F" w:tentative="1">
+      <w:start w:val="1"/>
+      <w:numFmt w:val="decimal"/>
+      <w:lvlText w:val="%7."/>
+      <w:lvlJc w:val="left"/>
+      <w:pPr>
+        <w:ind w:left="5760" w:hanging="360"/>
+      </w:pPr>
+    </w:lvl>
+    <w:lvl w:ilvl="7" w:tplc="04090019" w:tentative="1">
+      <w:start w:val="1"/>
+      <w:numFmt w:val="lowerLetter"/>
+      <w:lvlText w:val="%8."/>
+      <w:lvlJc w:val="left"/>
+      <w:pPr>
+        <w:ind w:left="6480" w:hanging="360"/>
+      </w:pPr>
+    </w:lvl>
+    <w:lvl w:ilvl="8" w:tplc="0409001B" w:tentative="1">
+      <w:start w:val="1"/>
+      <w:numFmt w:val="lowerRoman"/>
+      <w:lvlText w:val="%9."/>
+      <w:lvlJc w:val="right"/>
+      <w:pPr>
+        <w:ind w:left="7200" w:hanging="180"/>
+      </w:pPr>
+    </w:lvl>
+  </w:abstractNum>
+  <w:abstractNum w:abstractNumId="1">
     <w:nsid w:val="72FB5AC8"/>
     <w:multiLevelType w:val="multilevel"/>
     <w:tmpl w:val="DFC65E62"/>
@@ -613,6 +1057,9 @@
     </w:lvl>
   </w:abstractNum>
   <w:num w:numId="1">
+    <w:abstractNumId w:val="1"/>
+  </w:num>
+  <w:num w:numId="2">
     <w:abstractNumId w:val="0"/>
   </w:num>
 </w:numbering>
@@ -979,6 +1426,17 @@
       <w:spacing w:after="200"/>
     </w:pPr>
   </w:style>
+  <w:style w:type="paragraph" w:styleId="ListParagraph">
+    <w:name w:val="List Paragraph"/>
+    <w:basedOn w:val="Normal"/>
+    <w:uiPriority w:val="34"/>
+    <w:qFormat/>
+    <w:rsid w:val="003D1D49"/>
+    <w:pPr>
+      <w:ind w:left="720"/>
+      <w:contextualSpacing/>
+    </w:pPr>
+  </w:style>
 </w:styles>
 </file>
 
@@ -1341,6 +1799,17 @@
     <w:rsid w:val="00F5532F"/>
     <w:pPr>
       <w:spacing w:after="200"/>
+    </w:pPr>
+  </w:style>
+  <w:style w:type="paragraph" w:styleId="ListParagraph">
+    <w:name w:val="List Paragraph"/>
+    <w:basedOn w:val="Normal"/>
+    <w:uiPriority w:val="34"/>
+    <w:qFormat/>
+    <w:rsid w:val="003D1D49"/>
+    <w:pPr>
+      <w:ind w:left="720"/>
+      <w:contextualSpacing/>
     </w:pPr>
   </w:style>
 </w:styles>

</xml_diff>

<commit_message>
Added meeting minutes for 4-9
</commit_message>
<xml_diff>
--- a/Documents/Meetings/4_7_2015/23_Minutes.docx
+++ b/Documents/Meetings/4_7_2015/23_Minutes.docx
@@ -613,7 +613,7 @@
           <w:sz w:val="24"/>
           <w:szCs w:val="24"/>
         </w:rPr>
-        <w:t xml:space="preserve"> - </w:t>
+        <w:t xml:space="preserve"> – </w:t>
       </w:r>
     </w:p>
     <w:p>
@@ -655,6 +655,13 @@
         </w:rPr>
         <w:t>Trace to specdoc</w:t>
       </w:r>
+      <w:r>
+        <w:rPr>
+          <w:sz w:val="24"/>
+          <w:szCs w:val="24"/>
+        </w:rPr>
+        <w:t xml:space="preserve"> - Jeffrey</w:t>
+      </w:r>
     </w:p>
     <w:p>
       <w:pPr>
@@ -722,23 +729,39 @@
           <w:sz w:val="24"/>
           <w:szCs w:val="24"/>
         </w:rPr>
-        <w:t xml:space="preserve">Scott </w:t>
-      </w:r>
-    </w:p>
-    <w:p>
-      <w:pPr>
-        <w:rPr>
-          <w:sz w:val="24"/>
-          <w:szCs w:val="24"/>
-        </w:rPr>
-      </w:pPr>
-      <w:r>
-        <w:rPr>
-          <w:sz w:val="24"/>
-          <w:szCs w:val="24"/>
-        </w:rPr>
         <w:t>Riley wants to create GUI for view enrollments file, asked jeff to populate the list.</w:t>
       </w:r>
+    </w:p>
+    <w:p>
+      <w:pPr>
+        <w:rPr>
+          <w:sz w:val="24"/>
+          <w:szCs w:val="24"/>
+        </w:rPr>
+      </w:pPr>
+    </w:p>
+    <w:p>
+      <w:pPr>
+        <w:rPr>
+          <w:sz w:val="24"/>
+          <w:szCs w:val="24"/>
+        </w:rPr>
+      </w:pPr>
+      <w:r>
+        <w:rPr>
+          <w:sz w:val="24"/>
+          <w:szCs w:val="24"/>
+        </w:rPr>
+        <w:t>Riley asks to work with Jordan to integrate user functionality into the GUI</w:t>
+      </w:r>
+    </w:p>
+    <w:p>
+      <w:pPr>
+        <w:rPr>
+          <w:sz w:val="24"/>
+          <w:szCs w:val="24"/>
+        </w:rPr>
+      </w:pPr>
       <w:bookmarkStart w:id="0" w:name="_GoBack"/>
       <w:bookmarkEnd w:id="0"/>
     </w:p>

</xml_diff>

<commit_message>
Completed unfinished sentences for 4-7 minutes. Removed unused agenda.
</commit_message>
<xml_diff>
--- a/Documents/Meetings/4_7_2015/23_Minutes.docx
+++ b/Documents/Meetings/4_7_2015/23_Minutes.docx
@@ -708,62 +708,104 @@
         </w:rPr>
         <w:t>Testing password from the file</w:t>
       </w:r>
-    </w:p>
-    <w:p>
-      <w:pPr>
-        <w:rPr>
-          <w:sz w:val="24"/>
-          <w:szCs w:val="24"/>
-        </w:rPr>
-      </w:pPr>
-    </w:p>
-    <w:p>
-      <w:pPr>
-        <w:rPr>
-          <w:sz w:val="24"/>
-          <w:szCs w:val="24"/>
-        </w:rPr>
-      </w:pPr>
-      <w:r>
-        <w:rPr>
-          <w:sz w:val="24"/>
-          <w:szCs w:val="24"/>
-        </w:rPr>
-        <w:t>Riley wants to create GUI for view enrollments file, asked jeff to populate the list.</w:t>
-      </w:r>
-    </w:p>
-    <w:p>
-      <w:pPr>
-        <w:rPr>
-          <w:sz w:val="24"/>
-          <w:szCs w:val="24"/>
-        </w:rPr>
-      </w:pPr>
-    </w:p>
-    <w:p>
-      <w:pPr>
-        <w:rPr>
-          <w:sz w:val="24"/>
-          <w:szCs w:val="24"/>
-        </w:rPr>
-      </w:pPr>
-      <w:r>
-        <w:rPr>
-          <w:sz w:val="24"/>
-          <w:szCs w:val="24"/>
-        </w:rPr>
-        <w:t>Riley asks to work with Jordan to integrate user functionality into the GUI</w:t>
-      </w:r>
-    </w:p>
-    <w:p>
-      <w:pPr>
-        <w:rPr>
-          <w:sz w:val="24"/>
-          <w:szCs w:val="24"/>
-        </w:rPr>
-      </w:pPr>
+      <w:r>
+        <w:rPr>
+          <w:sz w:val="24"/>
+          <w:szCs w:val="24"/>
+        </w:rPr>
+        <w:t xml:space="preserve"> will be completed by Jordan</w:t>
+      </w:r>
+    </w:p>
+    <w:p>
+      <w:pPr>
+        <w:rPr>
+          <w:sz w:val="24"/>
+          <w:szCs w:val="24"/>
+        </w:rPr>
+      </w:pPr>
+    </w:p>
+    <w:p>
+      <w:pPr>
+        <w:rPr>
+          <w:sz w:val="24"/>
+          <w:szCs w:val="24"/>
+        </w:rPr>
+      </w:pPr>
+      <w:r>
+        <w:rPr>
+          <w:sz w:val="24"/>
+          <w:szCs w:val="24"/>
+        </w:rPr>
+        <w:t>Riley wants to creat</w:t>
+      </w:r>
+      <w:r>
+        <w:rPr>
+          <w:sz w:val="24"/>
+          <w:szCs w:val="24"/>
+        </w:rPr>
+        <w:t>e GUI for view enrollments file and</w:t>
+      </w:r>
+      <w:r>
+        <w:rPr>
+          <w:sz w:val="24"/>
+          <w:szCs w:val="24"/>
+        </w:rPr>
+        <w:t xml:space="preserve"> asked J</w:t>
+      </w:r>
+      <w:r>
+        <w:rPr>
+          <w:sz w:val="24"/>
+          <w:szCs w:val="24"/>
+        </w:rPr>
+        <w:t>eff</w:t>
+      </w:r>
+      <w:r>
+        <w:rPr>
+          <w:sz w:val="24"/>
+          <w:szCs w:val="24"/>
+        </w:rPr>
+        <w:t>rey</w:t>
+      </w:r>
       <w:bookmarkStart w:id="0" w:name="_GoBack"/>
       <w:bookmarkEnd w:id="0"/>
+      <w:r>
+        <w:rPr>
+          <w:sz w:val="24"/>
+          <w:szCs w:val="24"/>
+        </w:rPr>
+        <w:t xml:space="preserve"> to populate the list.</w:t>
+      </w:r>
+    </w:p>
+    <w:p>
+      <w:pPr>
+        <w:rPr>
+          <w:sz w:val="24"/>
+          <w:szCs w:val="24"/>
+        </w:rPr>
+      </w:pPr>
+    </w:p>
+    <w:p>
+      <w:pPr>
+        <w:rPr>
+          <w:sz w:val="24"/>
+          <w:szCs w:val="24"/>
+        </w:rPr>
+      </w:pPr>
+      <w:r>
+        <w:rPr>
+          <w:sz w:val="24"/>
+          <w:szCs w:val="24"/>
+        </w:rPr>
+        <w:t>Riley asks to work with Jordan to integrate user functionality into the GUI</w:t>
+      </w:r>
+    </w:p>
+    <w:p>
+      <w:pPr>
+        <w:rPr>
+          <w:sz w:val="24"/>
+          <w:szCs w:val="24"/>
+        </w:rPr>
+      </w:pPr>
     </w:p>
     <w:sectPr>
       <w:headerReference w:type="default" r:id="rId8"/>

</xml_diff>